<commit_message>
cambios 2 generar data
</commit_message>
<xml_diff>
--- a/OBSERVACIONES_18_02_25.docx
+++ b/OBSERVACIONES_18_02_25.docx
@@ -863,7 +863,32 @@
           <w:b/>
           <w:bCs/>
         </w:rPr>
-        <w:t>En el listar de los archivos subidos, agregar un campo después del campo USUARIO llamado TIEMPO EJECUCION (mostrar el tiempo que se demoró en subir la data). El campo Tiempo Ejecución debe estar creada en la tabla que corresponde de la base de datos.</w:t>
+        <w:t xml:space="preserve">En el listar de los archivos subidos, agregar un campo después del campo USUARIO llamado TIEMPO EJECUCION (mostrar el tiempo que se demoró en subir la data). El campo Tiempo Ejecución debe estar creada en la tabla que corresponde de la base de </w:t>
+      </w:r>
+      <w:proofErr w:type="gramStart"/>
+      <w:r>
+        <w:rPr>
+          <w:b/>
+          <w:bCs/>
+        </w:rPr>
+        <w:t>datos.</w:t>
+      </w:r>
+      <w:r>
+        <w:rPr>
+          <w:b/>
+          <w:bCs/>
+          <w:highlight w:val="yellow"/>
+        </w:rPr>
+        <w:t>(</w:t>
+      </w:r>
+      <w:proofErr w:type="gramEnd"/>
+      <w:r>
+        <w:rPr>
+          <w:b/>
+          <w:bCs/>
+          <w:highlight w:val="yellow"/>
+        </w:rPr>
+        <w:t>ok)</w:t>
       </w:r>
     </w:p>
     <w:p>
@@ -948,15 +973,7 @@
           <w:b/>
           <w:bCs/>
         </w:rPr>
-        <w:t xml:space="preserve">.- En el GENERAR DATA, en la tabla de DATOS DEL ARCHIVO las columnas NOMBRE, APELLIDO, FACULTAD, ESCUELA, SEDE debe mostrarlos en MAYUSCULAS, ya sea para cualquier TIPO DE PERSONA: ESTUDIANTES, DOCENTES O ADMINISTRATIVOS. Además, mostrar el dato en MAYUSCULA del combo TIPO </w:t>
-      </w:r>
-      <w:proofErr w:type="gramStart"/>
-      <w:r>
-        <w:rPr>
-          <w:b/>
-          <w:bCs/>
-        </w:rPr>
-        <w:t>PERSONA.</w:t>
+        <w:t>.- En el GENERAR DATA, en la tabla de DATOS DEL ARCHIVO las columnas NOMBRE, APELLIDO, FACULTAD, ESCUELA, SEDE debe mostrarlos en MAYUSCULAS, ya sea para cualquier TIPO DE PERSONA: ESTUDIANTES, DOCENTES O ADMINISTRATIVOS. Además, mostrar el dato en MAYUSCULA del combo TIPO PERSONA.</w:t>
       </w:r>
       <w:r>
         <w:rPr>
@@ -964,76 +981,50 @@
           <w:bCs/>
           <w:highlight w:val="yellow"/>
         </w:rPr>
-        <w:t>(</w:t>
-      </w:r>
-      <w:proofErr w:type="gramEnd"/>
+        <w:t>(ok)</w:t>
+      </w:r>
+    </w:p>
+    <w:p>
+      <w:pPr>
+        <w:jc w:val="both"/>
+      </w:pPr>
+    </w:p>
+    <w:p>
+      <w:pPr>
+        <w:jc w:val="both"/>
+        <w:rPr>
+          <w:b/>
+          <w:bCs/>
+        </w:rPr>
+      </w:pPr>
+      <w:r>
+        <w:rPr>
+          <w:b/>
+          <w:bCs/>
+        </w:rPr>
+        <w:t>7</w:t>
+      </w:r>
+      <w:r>
+        <w:rPr>
+          <w:b/>
+          <w:bCs/>
+        </w:rPr>
+        <w:t xml:space="preserve">.- </w:t>
+      </w:r>
+      <w:r>
+        <w:rPr>
+          <w:b/>
+          <w:bCs/>
+        </w:rPr>
+        <w:t>En tabla Preview de las cuentas generadas el NOMBRE Y APELLIDO mostrarlos en MAYUSCULAS.</w:t>
+      </w:r>
       <w:r>
         <w:rPr>
           <w:b/>
           <w:bCs/>
           <w:highlight w:val="yellow"/>
         </w:rPr>
-        <w:t>ok)</w:t>
-      </w:r>
-    </w:p>
-    <w:p>
-      <w:pPr>
-        <w:jc w:val="both"/>
-      </w:pPr>
-    </w:p>
-    <w:p>
-      <w:pPr>
-        <w:jc w:val="both"/>
-        <w:rPr>
-          <w:b/>
-          <w:bCs/>
-        </w:rPr>
-      </w:pPr>
-      <w:r>
-        <w:rPr>
-          <w:b/>
-          <w:bCs/>
-        </w:rPr>
-        <w:t>7</w:t>
-      </w:r>
-      <w:r>
-        <w:rPr>
-          <w:b/>
-          <w:bCs/>
-        </w:rPr>
-        <w:t xml:space="preserve">.- </w:t>
-      </w:r>
-      <w:r>
-        <w:rPr>
-          <w:b/>
-          <w:bCs/>
-        </w:rPr>
-        <w:t xml:space="preserve">En tabla Preview de las cuentas generadas el NOMBRE Y APELLIDO mostrarlos en </w:t>
-      </w:r>
-      <w:proofErr w:type="gramStart"/>
-      <w:r>
-        <w:rPr>
-          <w:b/>
-          <w:bCs/>
-        </w:rPr>
-        <w:t>MAYUSCULAS.</w:t>
-      </w:r>
-      <w:r>
-        <w:rPr>
-          <w:b/>
-          <w:bCs/>
-          <w:highlight w:val="yellow"/>
-        </w:rPr>
-        <w:t>(</w:t>
-      </w:r>
-      <w:proofErr w:type="gramEnd"/>
-      <w:r>
-        <w:rPr>
-          <w:b/>
-          <w:bCs/>
-          <w:highlight w:val="yellow"/>
-        </w:rPr>
-        <w:t>ok)</w:t>
+        <w:t>(ok)</w:t>
       </w:r>
     </w:p>
     <w:p>
@@ -1187,15 +1178,7 @@
           <w:b/>
           <w:bCs/>
         </w:rPr>
-        <w:t xml:space="preserve"> y así guardarlas en BASE DE </w:t>
-      </w:r>
-      <w:proofErr w:type="gramStart"/>
-      <w:r>
-        <w:rPr>
-          <w:b/>
-          <w:bCs/>
-        </w:rPr>
-        <w:t>DATOS</w:t>
+        <w:t xml:space="preserve"> y así guardarlas en BASE DE DATOS</w:t>
       </w:r>
       <w:r>
         <w:rPr>
@@ -1210,73 +1193,47 @@
           <w:bCs/>
           <w:highlight w:val="yellow"/>
         </w:rPr>
-        <w:t>(</w:t>
-      </w:r>
-      <w:proofErr w:type="gramEnd"/>
+        <w:t>(ok)</w:t>
+      </w:r>
+    </w:p>
+    <w:p>
+      <w:pPr>
+        <w:jc w:val="both"/>
+        <w:rPr>
+          <w:b/>
+          <w:bCs/>
+        </w:rPr>
+      </w:pPr>
+    </w:p>
+    <w:p>
+      <w:pPr>
+        <w:jc w:val="both"/>
+        <w:rPr>
+          <w:b/>
+          <w:bCs/>
+        </w:rPr>
+      </w:pPr>
+      <w:r>
+        <w:rPr>
+          <w:b/>
+          <w:bCs/>
+        </w:rPr>
+        <w:t>8</w:t>
+      </w:r>
+      <w:r>
+        <w:rPr>
+          <w:b/>
+          <w:bCs/>
+        </w:rPr>
+        <w:t>.- En la TABLA de los archivos de CUENTAS GENERADAS agregar una columna TIPO CUENTA en base de datos agregar la columna y mostrar si los datos del archivo de cuentas a generar son de tipo: ESTUDIANTES, ADMINSTRATIVOS, DOCENTES.</w:t>
+      </w:r>
       <w:r>
         <w:rPr>
           <w:b/>
           <w:bCs/>
           <w:highlight w:val="yellow"/>
         </w:rPr>
-        <w:t>ok)</w:t>
-      </w:r>
-    </w:p>
-    <w:p>
-      <w:pPr>
-        <w:jc w:val="both"/>
-        <w:rPr>
-          <w:b/>
-          <w:bCs/>
-        </w:rPr>
-      </w:pPr>
-    </w:p>
-    <w:p>
-      <w:pPr>
-        <w:jc w:val="both"/>
-        <w:rPr>
-          <w:b/>
-          <w:bCs/>
-        </w:rPr>
-      </w:pPr>
-      <w:r>
-        <w:rPr>
-          <w:b/>
-          <w:bCs/>
-        </w:rPr>
-        <w:t>8</w:t>
-      </w:r>
-      <w:r>
-        <w:rPr>
-          <w:b/>
-          <w:bCs/>
-        </w:rPr>
-        <w:t xml:space="preserve">.- En la TABLA de los archivos de CUENTAS GENERADAS agregar una columna TIPO CUENTA en base de datos agregar la columna y mostrar si los datos del archivo de cuentas a generar son de tipo: ESTUDIANTES, ADMINSTRATIVOS, </w:t>
-      </w:r>
-      <w:proofErr w:type="gramStart"/>
-      <w:r>
-        <w:rPr>
-          <w:b/>
-          <w:bCs/>
-        </w:rPr>
-        <w:t>DOCENTES.</w:t>
-      </w:r>
-      <w:r>
-        <w:rPr>
-          <w:b/>
-          <w:bCs/>
-          <w:highlight w:val="yellow"/>
-        </w:rPr>
-        <w:t>(</w:t>
-      </w:r>
-      <w:proofErr w:type="gramEnd"/>
-      <w:r>
-        <w:rPr>
-          <w:b/>
-          <w:bCs/>
-          <w:highlight w:val="yellow"/>
-        </w:rPr>
-        <w:t>ok)</w:t>
+        <w:t>(ok)</w:t>
       </w:r>
     </w:p>
     <w:p>
@@ -1385,7 +1342,22 @@
           <w:b/>
           <w:bCs/>
         </w:rPr>
-        <w:t>- Agregar una columna que muestre el tiempo de ejecución que se demoró en generar las cuentas, este campo crearla en la base de datos para guardar el dato.</w:t>
+        <w:t>- Agregar una columna que muestre el tiempo de ejecución que se demoró en generar las cuentas, este campo crearla en la base de datos para guardar el dato</w:t>
+      </w:r>
+      <w:r>
+        <w:rPr>
+          <w:b/>
+          <w:bCs/>
+        </w:rPr>
+        <w:t>.</w:t>
+      </w:r>
+      <w:r>
+        <w:rPr>
+          <w:b/>
+          <w:bCs/>
+          <w:highlight w:val="yellow"/>
+        </w:rPr>
+        <w:t>(ok)</w:t>
       </w:r>
     </w:p>
     <w:p/>
@@ -1431,15 +1403,7 @@
           <w:b/>
           <w:bCs/>
         </w:rPr>
-        <w:t xml:space="preserve"> marcado de </w:t>
-      </w:r>
-      <w:proofErr w:type="gramStart"/>
-      <w:r>
-        <w:rPr>
-          <w:b/>
-          <w:bCs/>
-        </w:rPr>
-        <w:t>rojo.</w:t>
+        <w:t xml:space="preserve"> marcado de rojo.</w:t>
       </w:r>
       <w:r>
         <w:rPr>
@@ -1447,16 +1411,7 @@
           <w:bCs/>
           <w:highlight w:val="yellow"/>
         </w:rPr>
-        <w:t>(</w:t>
-      </w:r>
-      <w:proofErr w:type="gramEnd"/>
-      <w:r>
-        <w:rPr>
-          <w:b/>
-          <w:bCs/>
-          <w:highlight w:val="yellow"/>
-        </w:rPr>
-        <w:t>ok)</w:t>
+        <w:t>(ok)</w:t>
       </w:r>
     </w:p>
     <w:p>
@@ -1590,15 +1545,7 @@
           <w:b/>
           <w:bCs/>
         </w:rPr>
-        <w:t xml:space="preserve">.- En el detalle del GENERAR DATA los campos NOMBRES, APELLIDOS, FACULTAD, ESCUELA Y SEDE debe mostrarlos en MAYUSCULA tal cual se guardo en BASE DE </w:t>
-      </w:r>
-      <w:proofErr w:type="gramStart"/>
-      <w:r>
-        <w:rPr>
-          <w:b/>
-          <w:bCs/>
-        </w:rPr>
-        <w:t>DATOS.</w:t>
+        <w:t>.- En el detalle del GENERAR DATA los campos NOMBRES, APELLIDOS, FACULTAD, ESCUELA Y SEDE debe mostrarlos en MAYUSCULA tal cual se guardo en BASE DE DATOS.</w:t>
       </w:r>
       <w:r>
         <w:rPr>
@@ -1606,89 +1553,63 @@
           <w:bCs/>
           <w:highlight w:val="yellow"/>
         </w:rPr>
-        <w:t>(</w:t>
-      </w:r>
-      <w:proofErr w:type="gramEnd"/>
+        <w:t>(ok)</w:t>
+      </w:r>
+    </w:p>
+    <w:p>
+      <w:pPr>
+        <w:spacing w:after="0"/>
+        <w:jc w:val="both"/>
+        <w:rPr>
+          <w:b/>
+          <w:bCs/>
+        </w:rPr>
+      </w:pPr>
+      <w:r>
+        <w:rPr>
+          <w:b/>
+          <w:bCs/>
+        </w:rPr>
+        <w:t xml:space="preserve">- SE SUPONE QUE SI SE GUARDARON LOS NOMBRES, APELLIDOS, FACULTAD, ESCUELA Y SEDE </w:t>
+      </w:r>
+      <w:r>
+        <w:rPr>
+          <w:b/>
+          <w:bCs/>
+        </w:rPr>
+        <w:t xml:space="preserve">   </w:t>
+      </w:r>
+    </w:p>
+    <w:p>
+      <w:pPr>
+        <w:spacing w:after="0"/>
+        <w:jc w:val="both"/>
+        <w:rPr>
+          <w:b/>
+          <w:bCs/>
+        </w:rPr>
+      </w:pPr>
+      <w:r>
+        <w:rPr>
+          <w:b/>
+          <w:bCs/>
+        </w:rPr>
+        <w:t xml:space="preserve">   </w:t>
+      </w:r>
+      <w:r>
+        <w:rPr>
+          <w:b/>
+          <w:bCs/>
+        </w:rPr>
+        <w:t>SIN TILDES AQUÍ TAMBIEN DEBE MOSTRARSE SIN TILDES.</w:t>
+      </w:r>
       <w:r>
         <w:rPr>
           <w:b/>
           <w:bCs/>
           <w:highlight w:val="yellow"/>
         </w:rPr>
-        <w:t>ok)</w:t>
-      </w:r>
-    </w:p>
-    <w:p>
-      <w:pPr>
-        <w:spacing w:after="0"/>
-        <w:jc w:val="both"/>
-        <w:rPr>
-          <w:b/>
-          <w:bCs/>
-        </w:rPr>
-      </w:pPr>
-      <w:r>
-        <w:rPr>
-          <w:b/>
-          <w:bCs/>
-        </w:rPr>
-        <w:t xml:space="preserve">- SE SUPONE QUE SI SE GUARDARON LOS NOMBRES, APELLIDOS, FACULTAD, ESCUELA Y SEDE </w:t>
-      </w:r>
-      <w:r>
-        <w:rPr>
-          <w:b/>
-          <w:bCs/>
-        </w:rPr>
-        <w:t xml:space="preserve">   </w:t>
-      </w:r>
-    </w:p>
-    <w:p>
-      <w:pPr>
-        <w:spacing w:after="0"/>
-        <w:jc w:val="both"/>
-        <w:rPr>
-          <w:b/>
-          <w:bCs/>
-        </w:rPr>
-      </w:pPr>
-      <w:r>
-        <w:rPr>
-          <w:b/>
-          <w:bCs/>
-        </w:rPr>
-        <w:t xml:space="preserve">   </w:t>
-      </w:r>
-      <w:r>
-        <w:rPr>
-          <w:b/>
-          <w:bCs/>
-        </w:rPr>
-        <w:t xml:space="preserve">SIN TILDES AQUÍ TAMBIEN DEBE MOSTRARSE SIN </w:t>
-      </w:r>
-      <w:proofErr w:type="gramStart"/>
-      <w:r>
-        <w:rPr>
-          <w:b/>
-          <w:bCs/>
-        </w:rPr>
-        <w:t>TILDES.</w:t>
-      </w:r>
-      <w:r>
-        <w:rPr>
-          <w:b/>
-          <w:bCs/>
-          <w:highlight w:val="yellow"/>
-        </w:rPr>
-        <w:t>(</w:t>
-      </w:r>
-      <w:proofErr w:type="gramEnd"/>
-      <w:r>
-        <w:rPr>
-          <w:b/>
-          <w:bCs/>
-          <w:highlight w:val="yellow"/>
-        </w:rPr>
-        <w:t>ok)</w:t>
+        <w:t>(ok)</w:t>
       </w:r>
     </w:p>
     <w:p>
@@ -1766,15 +1687,7 @@
           <w:b/>
           <w:bCs/>
         </w:rPr>
-        <w:t xml:space="preserve">- CAMBIAR EL NOMBRE DE LA CABECERA Código por </w:t>
-      </w:r>
-      <w:proofErr w:type="gramStart"/>
-      <w:r>
-        <w:rPr>
-          <w:b/>
-          <w:bCs/>
-        </w:rPr>
-        <w:t>CODIGO.</w:t>
+        <w:t>- CAMBIAR EL NOMBRE DE LA CABECERA Código por CODIGO.</w:t>
       </w:r>
       <w:r>
         <w:rPr>
@@ -1782,72 +1695,46 @@
           <w:bCs/>
           <w:highlight w:val="yellow"/>
         </w:rPr>
-        <w:t>(</w:t>
-      </w:r>
-      <w:proofErr w:type="gramEnd"/>
+        <w:t>(ok)</w:t>
+      </w:r>
+    </w:p>
+    <w:p/>
+    <w:p>
+      <w:pPr>
+        <w:jc w:val="both"/>
+        <w:rPr>
+          <w:b/>
+          <w:bCs/>
+        </w:rPr>
+      </w:pPr>
+      <w:r>
+        <w:rPr>
+          <w:b/>
+          <w:bCs/>
+        </w:rPr>
+        <w:t>1</w:t>
+      </w:r>
+      <w:r>
+        <w:rPr>
+          <w:b/>
+          <w:bCs/>
+        </w:rPr>
+        <w:t>1</w:t>
+      </w:r>
+      <w:r>
+        <w:rPr>
+          <w:b/>
+          <w:bCs/>
+        </w:rPr>
+        <w:t>.- En el detalle del GENERAR DATA el modal debe aparecer activo por defecto el EXCEL Y Cuando se da en el botón EXPORTAR el modal ya debe desaparecer se queda visible.</w:t>
+      </w:r>
       <w:r>
         <w:rPr>
           <w:b/>
           <w:bCs/>
           <w:highlight w:val="yellow"/>
         </w:rPr>
-        <w:t>ok)</w:t>
-      </w:r>
-    </w:p>
-    <w:p/>
-    <w:p>
-      <w:pPr>
-        <w:jc w:val="both"/>
-        <w:rPr>
-          <w:b/>
-          <w:bCs/>
-        </w:rPr>
-      </w:pPr>
-      <w:r>
-        <w:rPr>
-          <w:b/>
-          <w:bCs/>
-        </w:rPr>
-        <w:t>1</w:t>
-      </w:r>
-      <w:r>
-        <w:rPr>
-          <w:b/>
-          <w:bCs/>
-        </w:rPr>
-        <w:t>1</w:t>
-      </w:r>
-      <w:r>
-        <w:rPr>
-          <w:b/>
-          <w:bCs/>
-        </w:rPr>
-        <w:t xml:space="preserve">.- En el detalle del GENERAR DATA el modal debe aparecer activo por defecto el EXCEL Y Cuando se da en el botón EXPORTAR el modal ya debe desaparecer se queda </w:t>
-      </w:r>
-      <w:proofErr w:type="gramStart"/>
-      <w:r>
-        <w:rPr>
-          <w:b/>
-          <w:bCs/>
-        </w:rPr>
-        <w:t>visible.</w:t>
-      </w:r>
-      <w:r>
-        <w:rPr>
-          <w:b/>
-          <w:bCs/>
-          <w:highlight w:val="yellow"/>
-        </w:rPr>
-        <w:t>(</w:t>
-      </w:r>
-      <w:proofErr w:type="gramEnd"/>
-      <w:r>
-        <w:rPr>
-          <w:b/>
-          <w:bCs/>
-          <w:highlight w:val="yellow"/>
-        </w:rPr>
-        <w:t>ok)</w:t>
+        <w:t>(ok)</w:t>
       </w:r>
     </w:p>
     <w:p>
@@ -2080,15 +1967,7 @@
           <w:b/>
           <w:bCs/>
         </w:rPr>
-        <w:t xml:space="preserve">- El titulo debe decir LISTA DE (TIPO_PERSONA: Si es estudiantes, docentes, administrativos) PARA CREACIÓN DE CORREOS </w:t>
-      </w:r>
-      <w:proofErr w:type="gramStart"/>
-      <w:r>
-        <w:rPr>
-          <w:b/>
-          <w:bCs/>
-        </w:rPr>
-        <w:t>INSTITUCIONALES.</w:t>
+        <w:t>- El titulo debe decir LISTA DE (TIPO_PERSONA: Si es estudiantes, docentes, administrativos) PARA CREACIÓN DE CORREOS INSTITUCIONALES.</w:t>
       </w:r>
       <w:r>
         <w:rPr>
@@ -2096,16 +1975,7 @@
           <w:bCs/>
           <w:highlight w:val="yellow"/>
         </w:rPr>
-        <w:t>(</w:t>
-      </w:r>
-      <w:proofErr w:type="gramEnd"/>
-      <w:r>
-        <w:rPr>
-          <w:b/>
-          <w:bCs/>
-          <w:highlight w:val="yellow"/>
-        </w:rPr>
-        <w:t>ok)</w:t>
+        <w:t>(ok)</w:t>
       </w:r>
     </w:p>
     <w:p>
@@ -2751,7 +2621,24 @@
           <w:b/>
           <w:bCs/>
         </w:rPr>
-        <w:t>Al dar clic en EXCEL y EXPORTAR se debe generar el archivo con los datos como se muestra en la imagen. Recordar que los campos CORREO INSTITUCIONAL Y CONTRASEÑA debe estar de verde.</w:t>
+        <w:t>Al dar clic en EXCEL y EXPORTAR se debe generar el archivo con los datos como se muestra en la imagen. Recordar que los c</w:t>
+      </w:r>
+      <w:bookmarkStart w:id="0" w:name="_GoBack"/>
+      <w:bookmarkEnd w:id="0"/>
+      <w:r>
+        <w:rPr>
+          <w:b/>
+          <w:bCs/>
+        </w:rPr>
+        <w:t>ampos CORREO INSTITUCIONAL Y CONTRASEÑA debe estar de verde.</w:t>
+      </w:r>
+      <w:r>
+        <w:rPr>
+          <w:b/>
+          <w:bCs/>
+          <w:highlight w:val="yellow"/>
+        </w:rPr>
+        <w:t>(ok)</w:t>
       </w:r>
     </w:p>
     <w:p>
@@ -3691,8 +3578,6 @@
         </w:rPr>
         <w:t>(ok)</w:t>
       </w:r>
-      <w:bookmarkStart w:id="0" w:name="_GoBack"/>
-      <w:bookmarkEnd w:id="0"/>
     </w:p>
     <w:p>
       <w:pPr>

</xml_diff>